<commit_message>
dependencis finally OK + doc
</commit_message>
<xml_diff>
--- a/Documentation/Documentation.docx
+++ b/Documentation/Documentation.docx
@@ -93,7 +93,7 @@
           <w:r>
             <w:fldChar w:fldCharType="separate"/>
           </w:r>
-          <w:hyperlink w:anchor="_Toc140675796" w:history="1">
+          <w:hyperlink w:anchor="_Toc140676613" w:history="1">
             <w:r>
               <w:rPr>
                 <w:rStyle w:val="Collegamentoipertestuale"/>
@@ -120,7 +120,7 @@
                 <w:noProof/>
                 <w:webHidden/>
               </w:rPr>
-              <w:instrText xml:space="preserve"> PAGEREF _Toc140675796 \h </w:instrText>
+              <w:instrText xml:space="preserve"> PAGEREF _Toc140676613 \h </w:instrText>
             </w:r>
             <w:r>
               <w:rPr>
@@ -163,7 +163,7 @@
               <w:lang w:val="it-CH" w:eastAsia="it-CH"/>
             </w:rPr>
           </w:pPr>
-          <w:hyperlink w:anchor="_Toc140675797" w:history="1">
+          <w:hyperlink w:anchor="_Toc140676614" w:history="1">
             <w:r>
               <w:rPr>
                 <w:rStyle w:val="Collegamentoipertestuale"/>
@@ -190,7 +190,7 @@
                 <w:noProof/>
                 <w:webHidden/>
               </w:rPr>
-              <w:instrText xml:space="preserve"> PAGEREF _Toc140675797 \h </w:instrText>
+              <w:instrText xml:space="preserve"> PAGEREF _Toc140676614 \h </w:instrText>
             </w:r>
             <w:r>
               <w:rPr>
@@ -233,7 +233,7 @@
               <w:lang w:val="it-CH" w:eastAsia="it-CH"/>
             </w:rPr>
           </w:pPr>
-          <w:hyperlink w:anchor="_Toc140675798" w:history="1">
+          <w:hyperlink w:anchor="_Toc140676615" w:history="1">
             <w:r>
               <w:rPr>
                 <w:rStyle w:val="Collegamentoipertestuale"/>
@@ -260,7 +260,7 @@
                 <w:noProof/>
                 <w:webHidden/>
               </w:rPr>
-              <w:instrText xml:space="preserve"> PAGEREF _Toc140675798 \h </w:instrText>
+              <w:instrText xml:space="preserve"> PAGEREF _Toc140676615 \h </w:instrText>
             </w:r>
             <w:r>
               <w:rPr>
@@ -303,7 +303,7 @@
               <w:lang w:val="it-CH" w:eastAsia="it-CH"/>
             </w:rPr>
           </w:pPr>
-          <w:hyperlink w:anchor="_Toc140675799" w:history="1">
+          <w:hyperlink w:anchor="_Toc140676616" w:history="1">
             <w:r>
               <w:rPr>
                 <w:rStyle w:val="Collegamentoipertestuale"/>
@@ -330,7 +330,7 @@
                 <w:noProof/>
                 <w:webHidden/>
               </w:rPr>
-              <w:instrText xml:space="preserve"> PAGEREF _Toc140675799 \h </w:instrText>
+              <w:instrText xml:space="preserve"> PAGEREF _Toc140676616 \h </w:instrText>
             </w:r>
             <w:r>
               <w:rPr>
@@ -373,7 +373,7 @@
               <w:lang w:val="it-CH" w:eastAsia="it-CH"/>
             </w:rPr>
           </w:pPr>
-          <w:hyperlink w:anchor="_Toc140675800" w:history="1">
+          <w:hyperlink w:anchor="_Toc140676617" w:history="1">
             <w:r>
               <w:rPr>
                 <w:rStyle w:val="Collegamentoipertestuale"/>
@@ -400,7 +400,7 @@
                 <w:noProof/>
                 <w:webHidden/>
               </w:rPr>
-              <w:instrText xml:space="preserve"> PAGEREF _Toc140675800 \h </w:instrText>
+              <w:instrText xml:space="preserve"> PAGEREF _Toc140676617 \h </w:instrText>
             </w:r>
             <w:r>
               <w:rPr>
@@ -443,7 +443,7 @@
               <w:lang w:val="it-CH" w:eastAsia="it-CH"/>
             </w:rPr>
           </w:pPr>
-          <w:hyperlink w:anchor="_Toc140675801" w:history="1">
+          <w:hyperlink w:anchor="_Toc140676618" w:history="1">
             <w:r>
               <w:rPr>
                 <w:rStyle w:val="Collegamentoipertestuale"/>
@@ -470,7 +470,7 @@
                 <w:noProof/>
                 <w:webHidden/>
               </w:rPr>
-              <w:instrText xml:space="preserve"> PAGEREF _Toc140675801 \h </w:instrText>
+              <w:instrText xml:space="preserve"> PAGEREF _Toc140676618 \h </w:instrText>
             </w:r>
             <w:r>
               <w:rPr>
@@ -513,7 +513,7 @@
               <w:lang w:val="it-CH" w:eastAsia="it-CH"/>
             </w:rPr>
           </w:pPr>
-          <w:hyperlink w:anchor="_Toc140675802" w:history="1">
+          <w:hyperlink w:anchor="_Toc140676619" w:history="1">
             <w:r>
               <w:rPr>
                 <w:rStyle w:val="Collegamentoipertestuale"/>
@@ -540,7 +540,7 @@
                 <w:noProof/>
                 <w:webHidden/>
               </w:rPr>
-              <w:instrText xml:space="preserve"> PAGEREF _Toc140675802 \h </w:instrText>
+              <w:instrText xml:space="preserve"> PAGEREF _Toc140676619 \h </w:instrText>
             </w:r>
             <w:r>
               <w:rPr>
@@ -583,7 +583,7 @@
               <w:lang w:val="it-CH" w:eastAsia="it-CH"/>
             </w:rPr>
           </w:pPr>
-          <w:hyperlink w:anchor="_Toc140675803" w:history="1">
+          <w:hyperlink w:anchor="_Toc140676620" w:history="1">
             <w:r>
               <w:rPr>
                 <w:rStyle w:val="Collegamentoipertestuale"/>
@@ -610,7 +610,7 @@
                 <w:noProof/>
                 <w:webHidden/>
               </w:rPr>
-              <w:instrText xml:space="preserve"> PAGEREF _Toc140675803 \h </w:instrText>
+              <w:instrText xml:space="preserve"> PAGEREF _Toc140676620 \h </w:instrText>
             </w:r>
             <w:r>
               <w:rPr>
@@ -653,7 +653,7 @@
               <w:lang w:val="it-CH" w:eastAsia="it-CH"/>
             </w:rPr>
           </w:pPr>
-          <w:hyperlink w:anchor="_Toc140675804" w:history="1">
+          <w:hyperlink w:anchor="_Toc140676621" w:history="1">
             <w:r>
               <w:rPr>
                 <w:rStyle w:val="Collegamentoipertestuale"/>
@@ -680,7 +680,7 @@
                 <w:noProof/>
                 <w:webHidden/>
               </w:rPr>
-              <w:instrText xml:space="preserve"> PAGEREF _Toc140675804 \h </w:instrText>
+              <w:instrText xml:space="preserve"> PAGEREF _Toc140676621 \h </w:instrText>
             </w:r>
             <w:r>
               <w:rPr>
@@ -723,7 +723,7 @@
               <w:lang w:val="it-CH" w:eastAsia="it-CH"/>
             </w:rPr>
           </w:pPr>
-          <w:hyperlink w:anchor="_Toc140675805" w:history="1">
+          <w:hyperlink w:anchor="_Toc140676622" w:history="1">
             <w:r>
               <w:rPr>
                 <w:rStyle w:val="Collegamentoipertestuale"/>
@@ -750,7 +750,7 @@
                 <w:noProof/>
                 <w:webHidden/>
               </w:rPr>
-              <w:instrText xml:space="preserve"> PAGEREF _Toc140675805 \h </w:instrText>
+              <w:instrText xml:space="preserve"> PAGEREF _Toc140676622 \h </w:instrText>
             </w:r>
             <w:r>
               <w:rPr>
@@ -793,7 +793,7 @@
               <w:lang w:val="it-CH" w:eastAsia="it-CH"/>
             </w:rPr>
           </w:pPr>
-          <w:hyperlink w:anchor="_Toc140675806" w:history="1">
+          <w:hyperlink w:anchor="_Toc140676623" w:history="1">
             <w:r>
               <w:rPr>
                 <w:rStyle w:val="Collegamentoipertestuale"/>
@@ -820,7 +820,7 @@
                 <w:noProof/>
                 <w:webHidden/>
               </w:rPr>
-              <w:instrText xml:space="preserve"> PAGEREF _Toc140675806 \h </w:instrText>
+              <w:instrText xml:space="preserve"> PAGEREF _Toc140676623 \h </w:instrText>
             </w:r>
             <w:r>
               <w:rPr>
@@ -863,7 +863,7 @@
               <w:lang w:val="it-CH" w:eastAsia="it-CH"/>
             </w:rPr>
           </w:pPr>
-          <w:hyperlink w:anchor="_Toc140675807" w:history="1">
+          <w:hyperlink w:anchor="_Toc140676624" w:history="1">
             <w:r>
               <w:rPr>
                 <w:rStyle w:val="Collegamentoipertestuale"/>
@@ -890,7 +890,7 @@
                 <w:noProof/>
                 <w:webHidden/>
               </w:rPr>
-              <w:instrText xml:space="preserve"> PAGEREF _Toc140675807 \h </w:instrText>
+              <w:instrText xml:space="preserve"> PAGEREF _Toc140676624 \h </w:instrText>
             </w:r>
             <w:r>
               <w:rPr>
@@ -933,7 +933,7 @@
               <w:lang w:val="it-CH" w:eastAsia="it-CH"/>
             </w:rPr>
           </w:pPr>
-          <w:hyperlink w:anchor="_Toc140675808" w:history="1">
+          <w:hyperlink w:anchor="_Toc140676625" w:history="1">
             <w:r>
               <w:rPr>
                 <w:rStyle w:val="Collegamentoipertestuale"/>
@@ -960,7 +960,7 @@
                 <w:noProof/>
                 <w:webHidden/>
               </w:rPr>
-              <w:instrText xml:space="preserve"> PAGEREF _Toc140675808 \h </w:instrText>
+              <w:instrText xml:space="preserve"> PAGEREF _Toc140676625 \h </w:instrText>
             </w:r>
             <w:r>
               <w:rPr>
@@ -1003,7 +1003,7 @@
               <w:lang w:val="it-CH" w:eastAsia="it-CH"/>
             </w:rPr>
           </w:pPr>
-          <w:hyperlink w:anchor="_Toc140675809" w:history="1">
+          <w:hyperlink w:anchor="_Toc140676626" w:history="1">
             <w:r>
               <w:rPr>
                 <w:rStyle w:val="Collegamentoipertestuale"/>
@@ -1030,7 +1030,7 @@
                 <w:noProof/>
                 <w:webHidden/>
               </w:rPr>
-              <w:instrText xml:space="preserve"> PAGEREF _Toc140675809 \h </w:instrText>
+              <w:instrText xml:space="preserve"> PAGEREF _Toc140676626 \h </w:instrText>
             </w:r>
             <w:r>
               <w:rPr>
@@ -1073,7 +1073,7 @@
               <w:lang w:val="it-CH" w:eastAsia="it-CH"/>
             </w:rPr>
           </w:pPr>
-          <w:hyperlink w:anchor="_Toc140675810" w:history="1">
+          <w:hyperlink w:anchor="_Toc140676627" w:history="1">
             <w:r>
               <w:rPr>
                 <w:rStyle w:val="Collegamentoipertestuale"/>
@@ -1100,7 +1100,7 @@
                 <w:noProof/>
                 <w:webHidden/>
               </w:rPr>
-              <w:instrText xml:space="preserve"> PAGEREF _Toc140675810 \h </w:instrText>
+              <w:instrText xml:space="preserve"> PAGEREF _Toc140676627 \h </w:instrText>
             </w:r>
             <w:r>
               <w:rPr>
@@ -1143,7 +1143,7 @@
               <w:lang w:val="it-CH" w:eastAsia="it-CH"/>
             </w:rPr>
           </w:pPr>
-          <w:hyperlink w:anchor="_Toc140675811" w:history="1">
+          <w:hyperlink w:anchor="_Toc140676628" w:history="1">
             <w:r>
               <w:rPr>
                 <w:rStyle w:val="Collegamentoipertestuale"/>
@@ -1170,7 +1170,7 @@
                 <w:noProof/>
                 <w:webHidden/>
               </w:rPr>
-              <w:instrText xml:space="preserve"> PAGEREF _Toc140675811 \h </w:instrText>
+              <w:instrText xml:space="preserve"> PAGEREF _Toc140676628 \h </w:instrText>
             </w:r>
             <w:r>
               <w:rPr>
@@ -1213,7 +1213,7 @@
               <w:lang w:val="it-CH" w:eastAsia="it-CH"/>
             </w:rPr>
           </w:pPr>
-          <w:hyperlink w:anchor="_Toc140675812" w:history="1">
+          <w:hyperlink w:anchor="_Toc140676629" w:history="1">
             <w:r>
               <w:rPr>
                 <w:rStyle w:val="Collegamentoipertestuale"/>
@@ -1240,7 +1240,7 @@
                 <w:noProof/>
                 <w:webHidden/>
               </w:rPr>
-              <w:instrText xml:space="preserve"> PAGEREF _Toc140675812 \h </w:instrText>
+              <w:instrText xml:space="preserve"> PAGEREF _Toc140676629 \h </w:instrText>
             </w:r>
             <w:r>
               <w:rPr>
@@ -1283,7 +1283,7 @@
               <w:lang w:val="it-CH" w:eastAsia="it-CH"/>
             </w:rPr>
           </w:pPr>
-          <w:hyperlink w:anchor="_Toc140675813" w:history="1">
+          <w:hyperlink w:anchor="_Toc140676630" w:history="1">
             <w:r>
               <w:rPr>
                 <w:rStyle w:val="Collegamentoipertestuale"/>
@@ -1310,7 +1310,7 @@
                 <w:noProof/>
                 <w:webHidden/>
               </w:rPr>
-              <w:instrText xml:space="preserve"> PAGEREF _Toc140675813 \h </w:instrText>
+              <w:instrText xml:space="preserve"> PAGEREF _Toc140676630 \h </w:instrText>
             </w:r>
             <w:r>
               <w:rPr>
@@ -1353,7 +1353,7 @@
               <w:lang w:val="it-CH" w:eastAsia="it-CH"/>
             </w:rPr>
           </w:pPr>
-          <w:hyperlink w:anchor="_Toc140675814" w:history="1">
+          <w:hyperlink w:anchor="_Toc140676631" w:history="1">
             <w:r>
               <w:rPr>
                 <w:rStyle w:val="Collegamentoipertestuale"/>
@@ -1380,7 +1380,7 @@
                 <w:noProof/>
                 <w:webHidden/>
               </w:rPr>
-              <w:instrText xml:space="preserve"> PAGEREF _Toc140675814 \h </w:instrText>
+              <w:instrText xml:space="preserve"> PAGEREF _Toc140676631 \h </w:instrText>
             </w:r>
             <w:r>
               <w:rPr>
@@ -1423,7 +1423,7 @@
               <w:lang w:val="it-CH" w:eastAsia="it-CH"/>
             </w:rPr>
           </w:pPr>
-          <w:hyperlink w:anchor="_Toc140675815" w:history="1">
+          <w:hyperlink w:anchor="_Toc140676632" w:history="1">
             <w:r>
               <w:rPr>
                 <w:rStyle w:val="Collegamentoipertestuale"/>
@@ -1450,7 +1450,7 @@
                 <w:noProof/>
                 <w:webHidden/>
               </w:rPr>
-              <w:instrText xml:space="preserve"> PAGEREF _Toc140675815 \h </w:instrText>
+              <w:instrText xml:space="preserve"> PAGEREF _Toc140676632 \h </w:instrText>
             </w:r>
             <w:r>
               <w:rPr>
@@ -1493,7 +1493,7 @@
               <w:lang w:val="it-CH" w:eastAsia="it-CH"/>
             </w:rPr>
           </w:pPr>
-          <w:hyperlink w:anchor="_Toc140675816" w:history="1">
+          <w:hyperlink w:anchor="_Toc140676633" w:history="1">
             <w:r>
               <w:rPr>
                 <w:rStyle w:val="Collegamentoipertestuale"/>
@@ -1520,7 +1520,7 @@
                 <w:noProof/>
                 <w:webHidden/>
               </w:rPr>
-              <w:instrText xml:space="preserve"> PAGEREF _Toc140675816 \h </w:instrText>
+              <w:instrText xml:space="preserve"> PAGEREF _Toc140676633 \h </w:instrText>
             </w:r>
             <w:r>
               <w:rPr>
@@ -1563,7 +1563,7 @@
               <w:lang w:val="it-CH" w:eastAsia="it-CH"/>
             </w:rPr>
           </w:pPr>
-          <w:hyperlink w:anchor="_Toc140675817" w:history="1">
+          <w:hyperlink w:anchor="_Toc140676634" w:history="1">
             <w:r>
               <w:rPr>
                 <w:rStyle w:val="Collegamentoipertestuale"/>
@@ -1590,7 +1590,7 @@
                 <w:noProof/>
                 <w:webHidden/>
               </w:rPr>
-              <w:instrText xml:space="preserve"> PAGEREF _Toc140675817 \h </w:instrText>
+              <w:instrText xml:space="preserve"> PAGEREF _Toc140676634 \h </w:instrText>
             </w:r>
             <w:r>
               <w:rPr>
@@ -1633,7 +1633,7 @@
               <w:lang w:val="it-CH" w:eastAsia="it-CH"/>
             </w:rPr>
           </w:pPr>
-          <w:hyperlink w:anchor="_Toc140675818" w:history="1">
+          <w:hyperlink w:anchor="_Toc140676635" w:history="1">
             <w:r>
               <w:rPr>
                 <w:rStyle w:val="Collegamentoipertestuale"/>
@@ -1660,7 +1660,7 @@
                 <w:noProof/>
                 <w:webHidden/>
               </w:rPr>
-              <w:instrText xml:space="preserve"> PAGEREF _Toc140675818 \h </w:instrText>
+              <w:instrText xml:space="preserve"> PAGEREF _Toc140676635 \h </w:instrText>
             </w:r>
             <w:r>
               <w:rPr>
@@ -1703,7 +1703,7 @@
               <w:lang w:val="it-CH" w:eastAsia="it-CH"/>
             </w:rPr>
           </w:pPr>
-          <w:hyperlink w:anchor="_Toc140675819" w:history="1">
+          <w:hyperlink w:anchor="_Toc140676636" w:history="1">
             <w:r>
               <w:rPr>
                 <w:rStyle w:val="Collegamentoipertestuale"/>
@@ -1730,7 +1730,147 @@
                 <w:noProof/>
                 <w:webHidden/>
               </w:rPr>
-              <w:instrText xml:space="preserve"> PAGEREF _Toc140675819 \h </w:instrText>
+              <w:instrText xml:space="preserve"> PAGEREF _Toc140676636 \h </w:instrText>
+            </w:r>
+            <w:r>
+              <w:rPr>
+                <w:noProof/>
+                <w:webHidden/>
+              </w:rPr>
+            </w:r>
+            <w:r>
+              <w:rPr>
+                <w:noProof/>
+                <w:webHidden/>
+              </w:rPr>
+              <w:fldChar w:fldCharType="separate"/>
+            </w:r>
+            <w:r>
+              <w:rPr>
+                <w:noProof/>
+                <w:webHidden/>
+              </w:rPr>
+              <w:t>11</w:t>
+            </w:r>
+            <w:r>
+              <w:rPr>
+                <w:noProof/>
+                <w:webHidden/>
+              </w:rPr>
+              <w:fldChar w:fldCharType="end"/>
+            </w:r>
+          </w:hyperlink>
+        </w:p>
+        <w:p>
+          <w:pPr>
+            <w:pStyle w:val="Sommario3"/>
+            <w:tabs>
+              <w:tab w:val="right" w:leader="dot" w:pos="9628"/>
+            </w:tabs>
+            <w:rPr>
+              <w:rFonts w:eastAsiaTheme="minorEastAsia"/>
+              <w:noProof/>
+              <w:lang w:val="it-CH" w:eastAsia="it-CH"/>
+            </w:rPr>
+          </w:pPr>
+          <w:hyperlink w:anchor="_Toc140676637" w:history="1">
+            <w:r>
+              <w:rPr>
+                <w:rStyle w:val="Collegamentoipertestuale"/>
+                <w:noProof/>
+              </w:rPr>
+              <w:t>Globals</w:t>
+            </w:r>
+            <w:r>
+              <w:rPr>
+                <w:noProof/>
+                <w:webHidden/>
+              </w:rPr>
+              <w:tab/>
+            </w:r>
+            <w:r>
+              <w:rPr>
+                <w:noProof/>
+                <w:webHidden/>
+              </w:rPr>
+              <w:fldChar w:fldCharType="begin"/>
+            </w:r>
+            <w:r>
+              <w:rPr>
+                <w:noProof/>
+                <w:webHidden/>
+              </w:rPr>
+              <w:instrText xml:space="preserve"> PAGEREF _Toc140676637 \h </w:instrText>
+            </w:r>
+            <w:r>
+              <w:rPr>
+                <w:noProof/>
+                <w:webHidden/>
+              </w:rPr>
+            </w:r>
+            <w:r>
+              <w:rPr>
+                <w:noProof/>
+                <w:webHidden/>
+              </w:rPr>
+              <w:fldChar w:fldCharType="separate"/>
+            </w:r>
+            <w:r>
+              <w:rPr>
+                <w:noProof/>
+                <w:webHidden/>
+              </w:rPr>
+              <w:t>11</w:t>
+            </w:r>
+            <w:r>
+              <w:rPr>
+                <w:noProof/>
+                <w:webHidden/>
+              </w:rPr>
+              <w:fldChar w:fldCharType="end"/>
+            </w:r>
+          </w:hyperlink>
+        </w:p>
+        <w:p>
+          <w:pPr>
+            <w:pStyle w:val="Sommario3"/>
+            <w:tabs>
+              <w:tab w:val="right" w:leader="dot" w:pos="9628"/>
+            </w:tabs>
+            <w:rPr>
+              <w:rFonts w:eastAsiaTheme="minorEastAsia"/>
+              <w:noProof/>
+              <w:lang w:val="it-CH" w:eastAsia="it-CH"/>
+            </w:rPr>
+          </w:pPr>
+          <w:hyperlink w:anchor="_Toc140676638" w:history="1">
+            <w:r>
+              <w:rPr>
+                <w:rStyle w:val="Collegamentoipertestuale"/>
+                <w:noProof/>
+              </w:rPr>
+              <w:t>User</w:t>
+            </w:r>
+            <w:r>
+              <w:rPr>
+                <w:noProof/>
+                <w:webHidden/>
+              </w:rPr>
+              <w:tab/>
+            </w:r>
+            <w:r>
+              <w:rPr>
+                <w:noProof/>
+                <w:webHidden/>
+              </w:rPr>
+              <w:fldChar w:fldCharType="begin"/>
+            </w:r>
+            <w:r>
+              <w:rPr>
+                <w:noProof/>
+                <w:webHidden/>
+              </w:rPr>
+              <w:instrText xml:space="preserve"> PAGEREF _Toc140676638 \h </w:instrText>
             </w:r>
             <w:r>
               <w:rPr>
@@ -1773,7 +1913,7 @@
               <w:lang w:val="it-CH" w:eastAsia="it-CH"/>
             </w:rPr>
           </w:pPr>
-          <w:hyperlink w:anchor="_Toc140675820" w:history="1">
+          <w:hyperlink w:anchor="_Toc140676639" w:history="1">
             <w:r>
               <w:rPr>
                 <w:rStyle w:val="Collegamentoipertestuale"/>
@@ -1800,7 +1940,7 @@
                 <w:noProof/>
                 <w:webHidden/>
               </w:rPr>
-              <w:instrText xml:space="preserve"> PAGEREF _Toc140675820 \h </w:instrText>
+              <w:instrText xml:space="preserve"> PAGEREF _Toc140676639 \h </w:instrText>
             </w:r>
             <w:r>
               <w:rPr>
@@ -1843,7 +1983,7 @@
               <w:lang w:val="it-CH" w:eastAsia="it-CH"/>
             </w:rPr>
           </w:pPr>
-          <w:hyperlink w:anchor="_Toc140675821" w:history="1">
+          <w:hyperlink w:anchor="_Toc140676640" w:history="1">
             <w:r>
               <w:rPr>
                 <w:rStyle w:val="Collegamentoipertestuale"/>
@@ -1870,7 +2010,7 @@
                 <w:noProof/>
                 <w:webHidden/>
               </w:rPr>
-              <w:instrText xml:space="preserve"> PAGEREF _Toc140675821 \h </w:instrText>
+              <w:instrText xml:space="preserve"> PAGEREF _Toc140676640 \h </w:instrText>
             </w:r>
             <w:r>
               <w:rPr>
@@ -1913,7 +2053,7 @@
               <w:lang w:val="it-CH" w:eastAsia="it-CH"/>
             </w:rPr>
           </w:pPr>
-          <w:hyperlink w:anchor="_Toc140675822" w:history="1">
+          <w:hyperlink w:anchor="_Toc140676641" w:history="1">
             <w:r>
               <w:rPr>
                 <w:rStyle w:val="Collegamentoipertestuale"/>
@@ -1940,7 +2080,7 @@
                 <w:noProof/>
                 <w:webHidden/>
               </w:rPr>
-              <w:instrText xml:space="preserve"> PAGEREF _Toc140675822 \h </w:instrText>
+              <w:instrText xml:space="preserve"> PAGEREF _Toc140676641 \h </w:instrText>
             </w:r>
             <w:r>
               <w:rPr>
@@ -1983,7 +2123,7 @@
               <w:lang w:val="it-CH" w:eastAsia="it-CH"/>
             </w:rPr>
           </w:pPr>
-          <w:hyperlink w:anchor="_Toc140675823" w:history="1">
+          <w:hyperlink w:anchor="_Toc140676642" w:history="1">
             <w:r>
               <w:rPr>
                 <w:rStyle w:val="Collegamentoipertestuale"/>
@@ -2010,7 +2150,7 @@
                 <w:noProof/>
                 <w:webHidden/>
               </w:rPr>
-              <w:instrText xml:space="preserve"> PAGEREF _Toc140675823 \h </w:instrText>
+              <w:instrText xml:space="preserve"> PAGEREF _Toc140676642 \h </w:instrText>
             </w:r>
             <w:r>
               <w:rPr>
@@ -2053,7 +2193,7 @@
               <w:lang w:val="it-CH" w:eastAsia="it-CH"/>
             </w:rPr>
           </w:pPr>
-          <w:hyperlink w:anchor="_Toc140675824" w:history="1">
+          <w:hyperlink w:anchor="_Toc140676643" w:history="1">
             <w:r>
               <w:rPr>
                 <w:rStyle w:val="Collegamentoipertestuale"/>
@@ -2080,7 +2220,7 @@
                 <w:noProof/>
                 <w:webHidden/>
               </w:rPr>
-              <w:instrText xml:space="preserve"> PAGEREF _Toc140675824 \h </w:instrText>
+              <w:instrText xml:space="preserve"> PAGEREF _Toc140676643 \h </w:instrText>
             </w:r>
             <w:r>
               <w:rPr>
@@ -2123,7 +2263,7 @@
               <w:lang w:val="it-CH" w:eastAsia="it-CH"/>
             </w:rPr>
           </w:pPr>
-          <w:hyperlink w:anchor="_Toc140675825" w:history="1">
+          <w:hyperlink w:anchor="_Toc140676644" w:history="1">
             <w:r>
               <w:rPr>
                 <w:rStyle w:val="Collegamentoipertestuale"/>
@@ -2150,7 +2290,7 @@
                 <w:noProof/>
                 <w:webHidden/>
               </w:rPr>
-              <w:instrText xml:space="preserve"> PAGEREF _Toc140675825 \h </w:instrText>
+              <w:instrText xml:space="preserve"> PAGEREF _Toc140676644 \h </w:instrText>
             </w:r>
             <w:r>
               <w:rPr>
@@ -2193,7 +2333,7 @@
               <w:lang w:val="it-CH" w:eastAsia="it-CH"/>
             </w:rPr>
           </w:pPr>
-          <w:hyperlink w:anchor="_Toc140675826" w:history="1">
+          <w:hyperlink w:anchor="_Toc140676645" w:history="1">
             <w:r>
               <w:rPr>
                 <w:rStyle w:val="Collegamentoipertestuale"/>
@@ -2220,7 +2360,7 @@
                 <w:noProof/>
                 <w:webHidden/>
               </w:rPr>
-              <w:instrText xml:space="preserve"> PAGEREF _Toc140675826 \h </w:instrText>
+              <w:instrText xml:space="preserve"> PAGEREF _Toc140676645 \h </w:instrText>
             </w:r>
             <w:r>
               <w:rPr>
@@ -2279,7 +2419,7 @@
       <w:pPr>
         <w:pStyle w:val="Titolo1"/>
       </w:pPr>
-      <w:bookmarkStart w:id="0" w:name="_Toc140675796"/>
+      <w:bookmarkStart w:id="0" w:name="_Toc140676613"/>
       <w:r>
         <w:lastRenderedPageBreak/>
         <w:t>Introduction</w:t>
@@ -2340,7 +2480,7 @@
       <w:pPr>
         <w:pStyle w:val="Titolo1"/>
       </w:pPr>
-      <w:bookmarkStart w:id="1" w:name="_Toc140675797"/>
+      <w:bookmarkStart w:id="1" w:name="_Toc140676614"/>
       <w:r>
         <w:t>Analysis &amp; planning</w:t>
       </w:r>
@@ -2451,7 +2591,7 @@
       <w:pPr>
         <w:pStyle w:val="Titolo1"/>
       </w:pPr>
-      <w:bookmarkStart w:id="2" w:name="_Toc140675798"/>
+      <w:bookmarkStart w:id="2" w:name="_Toc140676615"/>
       <w:r>
         <w:lastRenderedPageBreak/>
         <w:t>Setup Environment</w:t>
@@ -2467,7 +2607,7 @@
       <w:pPr>
         <w:pStyle w:val="Titolo2"/>
       </w:pPr>
-      <w:bookmarkStart w:id="3" w:name="_Toc140675799"/>
+      <w:bookmarkStart w:id="3" w:name="_Toc140676616"/>
       <w:r>
         <w:t>Installation</w:t>
       </w:r>
@@ -2507,7 +2647,7 @@
       <w:pPr>
         <w:pStyle w:val="Titolo3"/>
       </w:pPr>
-      <w:bookmarkStart w:id="4" w:name="_Toc140675800"/>
+      <w:bookmarkStart w:id="4" w:name="_Toc140676617"/>
       <w:r>
         <w:t>Expo CLI</w:t>
       </w:r>
@@ -2752,7 +2892,7 @@
       <w:pPr>
         <w:pStyle w:val="Titolo2"/>
       </w:pPr>
-      <w:bookmarkStart w:id="5" w:name="_Toc140675801"/>
+      <w:bookmarkStart w:id="5" w:name="_Toc140676618"/>
       <w:r>
         <w:t>Use Expo CLI</w:t>
       </w:r>
@@ -2788,7 +2928,7 @@
       <w:pPr>
         <w:pStyle w:val="Titolo2"/>
       </w:pPr>
-      <w:bookmarkStart w:id="6" w:name="_Toc140675802"/>
+      <w:bookmarkStart w:id="6" w:name="_Toc140676619"/>
       <w:r>
         <w:t>Install &amp; Setup Android Studio</w:t>
       </w:r>
@@ -2799,7 +2939,7 @@
       <w:pPr>
         <w:pStyle w:val="Titolo2"/>
       </w:pPr>
-      <w:bookmarkStart w:id="7" w:name="_Toc140675803"/>
+      <w:bookmarkStart w:id="7" w:name="_Toc140676620"/>
       <w:r>
         <w:t>Create your first project</w:t>
       </w:r>
@@ -2908,7 +3048,7 @@
       <w:pPr>
         <w:pStyle w:val="Titolo1"/>
       </w:pPr>
-      <w:bookmarkStart w:id="8" w:name="_Toc140675804"/>
+      <w:bookmarkStart w:id="8" w:name="_Toc140676621"/>
       <w:r>
         <w:lastRenderedPageBreak/>
         <w:t>Implementation</w:t>
@@ -2919,7 +3059,7 @@
       <w:pPr>
         <w:pStyle w:val="Titolo2"/>
       </w:pPr>
-      <w:bookmarkStart w:id="9" w:name="_Toc140675805"/>
+      <w:bookmarkStart w:id="9" w:name="_Toc140676622"/>
       <w:r>
         <w:t>Folder structure</w:t>
       </w:r>
@@ -3013,7 +3153,7 @@
       <w:pPr>
         <w:pStyle w:val="Titolo2"/>
       </w:pPr>
-      <w:bookmarkStart w:id="10" w:name="_Toc140675806"/>
+      <w:bookmarkStart w:id="10" w:name="_Toc140676623"/>
       <w:r>
         <w:t>Admin</w:t>
       </w:r>
@@ -3028,7 +3168,7 @@
       <w:pPr>
         <w:pStyle w:val="Titolo2"/>
       </w:pPr>
-      <w:bookmarkStart w:id="11" w:name="_Toc140675807"/>
+      <w:bookmarkStart w:id="11" w:name="_Toc140676624"/>
       <w:r>
         <w:lastRenderedPageBreak/>
         <w:t>Auth</w:t>
@@ -3123,7 +3263,7 @@
       <w:pPr>
         <w:pStyle w:val="Titolo3"/>
       </w:pPr>
-      <w:bookmarkStart w:id="12" w:name="_Toc140675808"/>
+      <w:bookmarkStart w:id="12" w:name="_Toc140676625"/>
       <w:r>
         <w:t>Login</w:t>
       </w:r>
@@ -3250,7 +3390,7 @@
       <w:pPr>
         <w:pStyle w:val="Titolo2"/>
       </w:pPr>
-      <w:bookmarkStart w:id="13" w:name="_Toc140675809"/>
+      <w:bookmarkStart w:id="13" w:name="_Toc140676626"/>
       <w:r>
         <w:lastRenderedPageBreak/>
         <w:t>Chat</w:t>
@@ -3342,7 +3482,7 @@
       <w:pPr>
         <w:pStyle w:val="Titolo3"/>
       </w:pPr>
-      <w:bookmarkStart w:id="14" w:name="_Toc140675810"/>
+      <w:bookmarkStart w:id="14" w:name="_Toc140676627"/>
       <w:r>
         <w:t>ChatPage</w:t>
       </w:r>
@@ -3449,7 +3589,7 @@
       <w:pPr>
         <w:pStyle w:val="Titolo3"/>
       </w:pPr>
-      <w:bookmarkStart w:id="15" w:name="_Toc140675811"/>
+      <w:bookmarkStart w:id="15" w:name="_Toc140676628"/>
       <w:r>
         <w:lastRenderedPageBreak/>
         <w:t>L</w:t>
@@ -3550,7 +3690,7 @@
       <w:pPr>
         <w:pStyle w:val="Titolo3"/>
       </w:pPr>
-      <w:bookmarkStart w:id="16" w:name="_Toc140675812"/>
+      <w:bookmarkStart w:id="16" w:name="_Toc140676629"/>
       <w:r>
         <w:t>ChatTemplate</w:t>
       </w:r>
@@ -3585,7 +3725,7 @@
       <w:pPr>
         <w:pStyle w:val="Titolo3"/>
       </w:pPr>
-      <w:bookmarkStart w:id="17" w:name="_Toc140675813"/>
+      <w:bookmarkStart w:id="17" w:name="_Toc140676630"/>
       <w:r>
         <w:lastRenderedPageBreak/>
         <w:t>Message</w:t>
@@ -3705,7 +3845,7 @@
       <w:pPr>
         <w:pStyle w:val="Titolo2"/>
       </w:pPr>
-      <w:bookmarkStart w:id="18" w:name="_Toc140675814"/>
+      <w:bookmarkStart w:id="18" w:name="_Toc140676631"/>
       <w:r>
         <w:t>Home</w:t>
       </w:r>
@@ -3715,7 +3855,7 @@
       <w:pPr>
         <w:pStyle w:val="Titolo2"/>
       </w:pPr>
-      <w:bookmarkStart w:id="19" w:name="_Toc140675815"/>
+      <w:bookmarkStart w:id="19" w:name="_Toc140676632"/>
       <w:r>
         <w:t>Models</w:t>
       </w:r>
@@ -3803,7 +3943,7 @@
       <w:pPr>
         <w:pStyle w:val="Titolo3"/>
       </w:pPr>
-      <w:bookmarkStart w:id="20" w:name="_Toc140675816"/>
+      <w:bookmarkStart w:id="20" w:name="_Toc140676633"/>
       <w:r>
         <w:t>Utils</w:t>
       </w:r>
@@ -3821,7 +3961,7 @@
       <w:pPr>
         <w:pStyle w:val="Titolo3"/>
       </w:pPr>
-      <w:bookmarkStart w:id="21" w:name="_Toc140675817"/>
+      <w:bookmarkStart w:id="21" w:name="_Toc140676634"/>
       <w:r>
         <w:t>SpotifyUtils</w:t>
       </w:r>
@@ -3842,7 +3982,7 @@
       <w:pPr>
         <w:pStyle w:val="Titolo3"/>
       </w:pPr>
-      <w:bookmarkStart w:id="22" w:name="_Toc140675818"/>
+      <w:bookmarkStart w:id="22" w:name="_Toc140676635"/>
       <w:r>
         <w:t>Firebase</w:t>
       </w:r>
@@ -3862,7 +4002,7 @@
       <w:pPr>
         <w:pStyle w:val="Titolo3"/>
       </w:pPr>
-      <w:bookmarkStart w:id="23" w:name="_Toc140675819"/>
+      <w:bookmarkStart w:id="23" w:name="_Toc140676636"/>
       <w:r>
         <w:lastRenderedPageBreak/>
         <w:t>FirebaseErrorManagement</w:t>
@@ -3957,9 +4097,11 @@
       <w:pPr>
         <w:pStyle w:val="Titolo3"/>
       </w:pPr>
+      <w:bookmarkStart w:id="24" w:name="_Toc140676637"/>
       <w:r>
         <w:t>Globals</w:t>
       </w:r>
+      <w:bookmarkEnd w:id="24"/>
     </w:p>
     <w:p>
       <w:r>
@@ -3973,9 +4115,11 @@
       <w:pPr>
         <w:pStyle w:val="Titolo3"/>
       </w:pPr>
+      <w:bookmarkStart w:id="25" w:name="_Toc140676638"/>
       <w:r>
         <w:t>User</w:t>
       </w:r>
+      <w:bookmarkEnd w:id="25"/>
     </w:p>
     <w:p>
       <w:r>
@@ -4059,74 +4203,445 @@
       <w:pPr>
         <w:pStyle w:val="Titolo2"/>
       </w:pPr>
-      <w:bookmarkStart w:id="24" w:name="_Toc140675820"/>
+      <w:bookmarkStart w:id="26" w:name="_Toc140676639"/>
       <w:r>
         <w:t>Navigations</w:t>
       </w:r>
-      <w:bookmarkEnd w:id="24"/>
+      <w:bookmarkEnd w:id="26"/>
     </w:p>
     <w:p>
       <w:pPr>
         <w:pStyle w:val="Titolo2"/>
       </w:pPr>
-      <w:bookmarkStart w:id="25" w:name="_Toc140675821"/>
+      <w:bookmarkStart w:id="27" w:name="_Toc140676640"/>
       <w:r>
         <w:t>Notifications</w:t>
       </w:r>
-      <w:bookmarkEnd w:id="25"/>
+      <w:bookmarkEnd w:id="27"/>
     </w:p>
     <w:p>
       <w:pPr>
         <w:pStyle w:val="Titolo2"/>
       </w:pPr>
-      <w:bookmarkStart w:id="26" w:name="_Toc140675822"/>
+      <w:bookmarkStart w:id="28" w:name="_Toc140676641"/>
       <w:r>
         <w:t>Post</w:t>
       </w:r>
-      <w:bookmarkEnd w:id="26"/>
+      <w:bookmarkEnd w:id="28"/>
     </w:p>
     <w:p>
       <w:pPr>
         <w:pStyle w:val="Titolo2"/>
       </w:pPr>
-      <w:bookmarkStart w:id="27" w:name="_Toc140675823"/>
+      <w:bookmarkStart w:id="29" w:name="_Toc140676642"/>
       <w:r>
         <w:t>Profile</w:t>
       </w:r>
-      <w:bookmarkEnd w:id="27"/>
+      <w:bookmarkEnd w:id="29"/>
     </w:p>
     <w:p>
       <w:pPr>
         <w:pStyle w:val="Titolo2"/>
       </w:pPr>
-      <w:bookmarkStart w:id="28" w:name="_Toc140675824"/>
+      <w:bookmarkStart w:id="30" w:name="_Toc140676643"/>
       <w:r>
         <w:t>Repost</w:t>
       </w:r>
-      <w:bookmarkEnd w:id="28"/>
+      <w:bookmarkEnd w:id="30"/>
     </w:p>
     <w:p>
       <w:pPr>
         <w:pStyle w:val="Titolo2"/>
       </w:pPr>
-      <w:bookmarkStart w:id="29" w:name="_Toc140675825"/>
+      <w:bookmarkStart w:id="31" w:name="_Toc140676644"/>
       <w:r>
         <w:t>Search</w:t>
       </w:r>
-      <w:bookmarkEnd w:id="29"/>
+      <w:bookmarkEnd w:id="31"/>
+    </w:p>
+    <w:p>
+      <w:pPr>
+        <w:rPr>
+          <w:rFonts w:asciiTheme="majorHAnsi" w:eastAsiaTheme="majorEastAsia" w:hAnsiTheme="majorHAnsi" w:cstheme="majorBidi"/>
+          <w:color w:val="2F5496" w:themeColor="accent1" w:themeShade="BF"/>
+          <w:sz w:val="26"/>
+          <w:szCs w:val="26"/>
+        </w:rPr>
+      </w:pPr>
+      <w:r>
+        <w:br w:type="page"/>
+      </w:r>
     </w:p>
     <w:p>
       <w:pPr>
         <w:pStyle w:val="Titolo2"/>
       </w:pPr>
-      <w:bookmarkStart w:id="30" w:name="_Toc140675826"/>
-      <w:r>
+      <w:bookmarkStart w:id="32" w:name="_Toc140676645"/>
+      <w:r>
+        <w:lastRenderedPageBreak/>
         <w:t>Stories</w:t>
       </w:r>
-      <w:bookmarkEnd w:id="30"/>
-    </w:p>
+      <w:bookmarkEnd w:id="32"/>
+    </w:p>
+    <w:p>
+      <w:r>
+        <w:t>The Stories folder contains all the files related to the stories function.</w:t>
+      </w:r>
+    </w:p>
+    <w:p>
+      <w:pPr>
+        <w:keepNext/>
+        <w:jc w:val="center"/>
+      </w:pPr>
+      <w:r>
+        <w:drawing>
+          <wp:inline distT="0" distB="0" distL="0" distR="0" wp14:anchorId="3B6C00BA" wp14:editId="5794CC28">
+            <wp:extent cx="2715011" cy="1297172"/>
+            <wp:effectExtent l="0" t="0" r="0" b="0"/>
+            <wp:docPr id="646734927" name="Immagine 1" descr="Immagine che contiene testo, schermata, Carattere&#10;&#10;Descrizione generata automaticamente"/>
+            <wp:cNvGraphicFramePr>
+              <a:graphicFrameLocks xmlns:a="http://schemas.openxmlformats.org/drawingml/2006/main" noChangeAspect="1"/>
+            </wp:cNvGraphicFramePr>
+            <a:graphic xmlns:a="http://schemas.openxmlformats.org/drawingml/2006/main">
+              <a:graphicData uri="http://schemas.openxmlformats.org/drawingml/2006/picture">
+                <pic:pic xmlns:pic="http://schemas.openxmlformats.org/drawingml/2006/picture">
+                  <pic:nvPicPr>
+                    <pic:cNvPr id="646734927" name="Immagine 1" descr="Immagine che contiene testo, schermata, Carattere&#10;&#10;Descrizione generata automaticamente"/>
+                    <pic:cNvPicPr/>
+                  </pic:nvPicPr>
+                  <pic:blipFill>
+                    <a:blip r:embed="rId22"/>
+                    <a:stretch>
+                      <a:fillRect/>
+                    </a:stretch>
+                  </pic:blipFill>
+                  <pic:spPr>
+                    <a:xfrm>
+                      <a:off x="0" y="0"/>
+                      <a:ext cx="2720798" cy="1299937"/>
+                    </a:xfrm>
+                    <a:prstGeom prst="rect">
+                      <a:avLst/>
+                    </a:prstGeom>
+                  </pic:spPr>
+                </pic:pic>
+              </a:graphicData>
+            </a:graphic>
+          </wp:inline>
+        </w:drawing>
+      </w:r>
+    </w:p>
+    <w:p>
+      <w:pPr>
+        <w:pStyle w:val="Didascalia"/>
+        <w:jc w:val="center"/>
+      </w:pPr>
+      <w:r>
+        <w:t xml:space="preserve">Figure </w:t>
+      </w:r>
+      <w:r>
+        <w:fldChar w:fldCharType="begin"/>
+      </w:r>
+      <w:r>
+        <w:instrText xml:space="preserve"> SEQ Figure \* ARABIC </w:instrText>
+      </w:r>
+      <w:r>
+        <w:fldChar w:fldCharType="separate"/>
+      </w:r>
+      <w:r>
+        <w:rPr>
+          <w:noProof/>
+        </w:rPr>
+        <w:t>13</w:t>
+      </w:r>
+      <w:r>
+        <w:fldChar w:fldCharType="end"/>
+      </w:r>
+      <w:r>
+        <w:t xml:space="preserve"> Stories files</w:t>
+      </w:r>
+    </w:p>
+    <w:p>
+      <w:pPr>
+        <w:pStyle w:val="Titolo3"/>
+      </w:pPr>
+      <w:r>
+        <w:t>NewStoryPage</w:t>
+      </w:r>
+    </w:p>
+    <w:p>
+      <w:r>
+        <w:t>The NewStoryPage component is the page for create a story, and it look like this.</w:t>
+      </w:r>
+    </w:p>
+    <w:p>
+      <w:pPr>
+        <w:keepNext/>
+        <w:jc w:val="center"/>
+      </w:pPr>
+      <w:r>
+        <w:drawing>
+          <wp:inline distT="0" distB="0" distL="0" distR="0" wp14:anchorId="2F260F4B" wp14:editId="4FDFB3E1">
+            <wp:extent cx="2140036" cy="4433776"/>
+            <wp:effectExtent l="0" t="0" r="0" b="5080"/>
+            <wp:docPr id="1415095922" name="Immagine 1" descr="Immagine che contiene testo, schermata, design&#10;&#10;Descrizione generata automaticamente"/>
+            <wp:cNvGraphicFramePr>
+              <a:graphicFrameLocks xmlns:a="http://schemas.openxmlformats.org/drawingml/2006/main" noChangeAspect="1"/>
+            </wp:cNvGraphicFramePr>
+            <a:graphic xmlns:a="http://schemas.openxmlformats.org/drawingml/2006/main">
+              <a:graphicData uri="http://schemas.openxmlformats.org/drawingml/2006/picture">
+                <pic:pic xmlns:pic="http://schemas.openxmlformats.org/drawingml/2006/picture">
+                  <pic:nvPicPr>
+                    <pic:cNvPr id="1415095922" name="Immagine 1" descr="Immagine che contiene testo, schermata, design&#10;&#10;Descrizione generata automaticamente"/>
+                    <pic:cNvPicPr/>
+                  </pic:nvPicPr>
+                  <pic:blipFill>
+                    <a:blip r:embed="rId23"/>
+                    <a:stretch>
+                      <a:fillRect/>
+                    </a:stretch>
+                  </pic:blipFill>
+                  <pic:spPr>
+                    <a:xfrm>
+                      <a:off x="0" y="0"/>
+                      <a:ext cx="2143530" cy="4441015"/>
+                    </a:xfrm>
+                    <a:prstGeom prst="rect">
+                      <a:avLst/>
+                    </a:prstGeom>
+                  </pic:spPr>
+                </pic:pic>
+              </a:graphicData>
+            </a:graphic>
+          </wp:inline>
+        </w:drawing>
+      </w:r>
+    </w:p>
+    <w:p>
+      <w:pPr>
+        <w:pStyle w:val="Didascalia"/>
+        <w:jc w:val="center"/>
+      </w:pPr>
+      <w:r>
+        <w:t xml:space="preserve">Figure </w:t>
+      </w:r>
+      <w:r>
+        <w:fldChar w:fldCharType="begin"/>
+      </w:r>
+      <w:r>
+        <w:instrText xml:space="preserve"> SEQ Figure \* ARABIC </w:instrText>
+      </w:r>
+      <w:r>
+        <w:fldChar w:fldCharType="separate"/>
+      </w:r>
+      <w:r>
+        <w:rPr>
+          <w:noProof/>
+        </w:rPr>
+        <w:t>14</w:t>
+      </w:r>
+      <w:r>
+        <w:fldChar w:fldCharType="end"/>
+      </w:r>
+      <w:r>
+        <w:t xml:space="preserve"> NewStoryPage</w:t>
+      </w:r>
+    </w:p>
+    <w:p>
+      <w:r>
+        <w:t>In the bottom of the page there is a bar where you can select the media you want to post in your story. You can choose between open a photo in the gallery, take a photo or post a song with the Spotify API.</w:t>
+      </w:r>
+    </w:p>
+    <w:p>
+      <w:r>
+        <w:br w:type="page"/>
+      </w:r>
+    </w:p>
+    <w:p>
+      <w:r>
+        <w:lastRenderedPageBreak/>
+        <w:t>After you choose the media to post, the bottom bar change like this.</w:t>
+      </w:r>
+    </w:p>
+    <w:p>
+      <w:pPr>
+        <w:keepNext/>
+        <w:jc w:val="center"/>
+      </w:pPr>
+      <w:r>
+        <w:drawing>
+          <wp:inline distT="0" distB="0" distL="0" distR="0" wp14:anchorId="1DBFCECD" wp14:editId="5E355D41">
+            <wp:extent cx="3389346" cy="443688"/>
+            <wp:effectExtent l="0" t="0" r="1905" b="0"/>
+            <wp:docPr id="1143889863" name="Immagine 1"/>
+            <wp:cNvGraphicFramePr>
+              <a:graphicFrameLocks xmlns:a="http://schemas.openxmlformats.org/drawingml/2006/main" noChangeAspect="1"/>
+            </wp:cNvGraphicFramePr>
+            <a:graphic xmlns:a="http://schemas.openxmlformats.org/drawingml/2006/main">
+              <a:graphicData uri="http://schemas.openxmlformats.org/drawingml/2006/picture">
+                <pic:pic xmlns:pic="http://schemas.openxmlformats.org/drawingml/2006/picture">
+                  <pic:nvPicPr>
+                    <pic:cNvPr id="1143889863" name=""/>
+                    <pic:cNvPicPr/>
+                  </pic:nvPicPr>
+                  <pic:blipFill rotWithShape="1">
+                    <a:blip r:embed="rId24"/>
+                    <a:srcRect l="3042" t="-13613"/>
+                    <a:stretch/>
+                  </pic:blipFill>
+                  <pic:spPr bwMode="auto">
+                    <a:xfrm>
+                      <a:off x="0" y="0"/>
+                      <a:ext cx="3389823" cy="443750"/>
+                    </a:xfrm>
+                    <a:prstGeom prst="rect">
+                      <a:avLst/>
+                    </a:prstGeom>
+                    <a:ln>
+                      <a:noFill/>
+                    </a:ln>
+                    <a:extLst>
+                      <a:ext uri="{53640926-AAD7-44D8-BBD7-CCE9431645EC}">
+                        <a14:shadowObscured xmlns:a14="http://schemas.microsoft.com/office/drawing/2010/main"/>
+                      </a:ext>
+                    </a:extLst>
+                  </pic:spPr>
+                </pic:pic>
+              </a:graphicData>
+            </a:graphic>
+          </wp:inline>
+        </w:drawing>
+      </w:r>
+    </w:p>
+    <w:p>
+      <w:pPr>
+        <w:pStyle w:val="Didascalia"/>
+        <w:jc w:val="center"/>
+      </w:pPr>
+      <w:r>
+        <w:t xml:space="preserve">Figure </w:t>
+      </w:r>
+      <w:r>
+        <w:fldChar w:fldCharType="begin"/>
+      </w:r>
+      <w:r>
+        <w:instrText xml:space="preserve"> SEQ Figure \* ARABIC </w:instrText>
+      </w:r>
+      <w:r>
+        <w:fldChar w:fldCharType="separate"/>
+      </w:r>
+      <w:r>
+        <w:rPr>
+          <w:noProof/>
+        </w:rPr>
+        <w:t>15</w:t>
+      </w:r>
+      <w:r>
+        <w:fldChar w:fldCharType="end"/>
+      </w:r>
+      <w:r>
+        <w:t xml:space="preserve"> Updated bottom bar¨</w:t>
+      </w:r>
+    </w:p>
+    <w:p>
+      <w:r>
+        <w:t>With this bar you can change the media clicking on the arrows or add a text hover your media clicking on the “Aa”.</w:t>
+      </w:r>
+    </w:p>
+    <w:p>
+      <w:pPr>
+        <w:pStyle w:val="Titolo3"/>
+      </w:pPr>
+      <w:r>
+        <w:t>DraggableTextInput, ColorPicker, TextEditor</w:t>
+      </w:r>
+    </w:p>
+    <w:p>
+      <w:r>
+        <w:t>When you add a text to the story it generates the component DraggableTextInput. This component adds a text to the image that you can drag wherever you want, change colour between the colours from the ColorPicker and change the font size with the TextEditor.</w:t>
+      </w:r>
+    </w:p>
+    <w:p>
+      <w:pPr>
+        <w:keepNext/>
+        <w:jc w:val="center"/>
+      </w:pPr>
+      <w:r>
+        <w:drawing>
+          <wp:inline distT="0" distB="0" distL="0" distR="0" wp14:anchorId="34A06D5A" wp14:editId="7E23E7E2">
+            <wp:extent cx="2071953" cy="3944679"/>
+            <wp:effectExtent l="0" t="0" r="5080" b="0"/>
+            <wp:docPr id="953576328" name="Immagine 1" descr="Immagine che contiene testo, schermata, multimediale, software&#10;&#10;Descrizione generata automaticamente"/>
+            <wp:cNvGraphicFramePr>
+              <a:graphicFrameLocks xmlns:a="http://schemas.openxmlformats.org/drawingml/2006/main" noChangeAspect="1"/>
+            </wp:cNvGraphicFramePr>
+            <a:graphic xmlns:a="http://schemas.openxmlformats.org/drawingml/2006/main">
+              <a:graphicData uri="http://schemas.openxmlformats.org/drawingml/2006/picture">
+                <pic:pic xmlns:pic="http://schemas.openxmlformats.org/drawingml/2006/picture">
+                  <pic:nvPicPr>
+                    <pic:cNvPr id="953576328" name="Immagine 1" descr="Immagine che contiene testo, schermata, multimediale, software&#10;&#10;Descrizione generata automaticamente"/>
+                    <pic:cNvPicPr/>
+                  </pic:nvPicPr>
+                  <pic:blipFill>
+                    <a:blip r:embed="rId25"/>
+                    <a:stretch>
+                      <a:fillRect/>
+                    </a:stretch>
+                  </pic:blipFill>
+                  <pic:spPr>
+                    <a:xfrm>
+                      <a:off x="0" y="0"/>
+                      <a:ext cx="2078099" cy="3956380"/>
+                    </a:xfrm>
+                    <a:prstGeom prst="rect">
+                      <a:avLst/>
+                    </a:prstGeom>
+                  </pic:spPr>
+                </pic:pic>
+              </a:graphicData>
+            </a:graphic>
+          </wp:inline>
+        </w:drawing>
+      </w:r>
+    </w:p>
+    <w:p>
+      <w:pPr>
+        <w:pStyle w:val="Didascalia"/>
+        <w:jc w:val="center"/>
+      </w:pPr>
+      <w:r>
+        <w:t xml:space="preserve">Figure </w:t>
+      </w:r>
+      <w:r>
+        <w:fldChar w:fldCharType="begin"/>
+      </w:r>
+      <w:r>
+        <w:instrText xml:space="preserve"> SEQ Figure \* ARABIC </w:instrText>
+      </w:r>
+      <w:r>
+        <w:fldChar w:fldCharType="separate"/>
+      </w:r>
+      <w:r>
+        <w:rPr>
+          <w:noProof/>
+        </w:rPr>
+        <w:t>16</w:t>
+      </w:r>
+      <w:r>
+        <w:fldChar w:fldCharType="end"/>
+      </w:r>
+      <w:r>
+        <w:t xml:space="preserve"> DraggableTextInput and ColorPicker</w:t>
+      </w:r>
+    </w:p>
+    <w:p>
+      <w:r>
+        <w:t>In this case, the string “Hello Word” is a DraggableTextInput and in the top we can see the ColorPicker. If you want o change the font size, you can click on the icon in the bottom right and the ColorPicker will get replaced with the TextEditor.</w:t>
+      </w:r>
+    </w:p>
+    <w:p/>
     <w:sectPr>
-      <w:headerReference w:type="default" r:id="rId22"/>
+      <w:headerReference w:type="default" r:id="rId26"/>
       <w:pgSz w:w="11906" w:h="16838"/>
       <w:pgMar w:top="1417" w:right="1134" w:bottom="1134" w:left="1134" w:header="708" w:footer="708" w:gutter="0"/>
       <w:cols w:space="708"/>

</xml_diff>